<commit_message>
add openrgb plugins install bat
</commit_message>
<xml_diff>
--- a/software/openrgb/OpenRGB使用指南.docx
+++ b/software/openrgb/OpenRGB使用指南.docx
@@ -187,7 +187,7 @@
       </w:r>
       <w:r>
         <w:rPr>
-          <w:rStyle w:val="5"/>
+          <w:rStyle w:val="4"/>
           <w:rFonts w:hint="eastAsia"/>
         </w:rPr>
         <w:t>添加OpenRGB插件</w:t>
@@ -672,6 +672,96 @@
         <w:rPr>
           <w:rFonts w:hint="eastAsia"/>
         </w:rPr>
+        <w:t xml:space="preserve">  1.解压仓库中的OpenRGB Plugins Windows 64-bit.zip压缩包</w:t>
+      </w:r>
+    </w:p>
+    <w:p>
+      <w:pPr>
+        <w:rPr>
+          <w:rFonts w:hint="eastAsia"/>
+        </w:rPr>
+      </w:pPr>
+      <w:r>
+        <w:rPr>
+          <w:rFonts w:hint="eastAsia"/>
+        </w:rPr>
+        <w:t xml:space="preserve">  2.运行Install Plugins.bat 自动添加</w:t>
+      </w:r>
+      <w:bookmarkStart w:id="6" w:name="_GoBack"/>
+      <w:bookmarkEnd w:id="6"/>
+    </w:p>
+    <w:p>
+      <w:pPr>
+        <w:rPr>
+          <w:rFonts w:hint="eastAsia"/>
+        </w:rPr>
+      </w:pPr>
+      <w:r>
+        <w:rPr>
+          <w:rFonts w:hint="eastAsia"/>
+        </w:rPr>
+        <w:drawing>
+          <wp:inline distT="0" distB="0" distL="114300" distR="114300">
+            <wp:extent cx="5263515" cy="2748280"/>
+            <wp:effectExtent l="0" t="0" r="9525" b="10160"/>
+            <wp:docPr id="1" name="图片 1" descr="BD}_X~QL[IZ%VF$Q_DWG~{E"/>
+            <wp:cNvGraphicFramePr>
+              <a:graphicFrameLocks xmlns:a="http://schemas.openxmlformats.org/drawingml/2006/main" noChangeAspect="1"/>
+            </wp:cNvGraphicFramePr>
+            <a:graphic xmlns:a="http://schemas.openxmlformats.org/drawingml/2006/main">
+              <a:graphicData uri="http://schemas.openxmlformats.org/drawingml/2006/picture">
+                <pic:pic xmlns:pic="http://schemas.openxmlformats.org/drawingml/2006/picture">
+                  <pic:nvPicPr>
+                    <pic:cNvPr id="1" name="图片 1" descr="BD}_X~QL[IZ%VF$Q_DWG~{E"/>
+                    <pic:cNvPicPr>
+                      <a:picLocks noChangeAspect="1"/>
+                    </pic:cNvPicPr>
+                  </pic:nvPicPr>
+                  <pic:blipFill>
+                    <a:blip r:embed="rId6"/>
+                    <a:stretch>
+                      <a:fillRect/>
+                    </a:stretch>
+                  </pic:blipFill>
+                  <pic:spPr>
+                    <a:xfrm>
+                      <a:off x="0" y="0"/>
+                      <a:ext cx="5263515" cy="2748280"/>
+                    </a:xfrm>
+                    <a:prstGeom prst="rect">
+                      <a:avLst/>
+                    </a:prstGeom>
+                  </pic:spPr>
+                </pic:pic>
+              </a:graphicData>
+            </a:graphic>
+          </wp:inline>
+        </w:drawing>
+      </w:r>
+    </w:p>
+    <w:p>
+      <w:pPr>
+        <w:rPr>
+          <w:rFonts w:hint="eastAsia"/>
+        </w:rPr>
+      </w:pPr>
+      <w:r>
+        <w:rPr>
+          <w:rFonts w:hint="eastAsia"/>
+        </w:rPr>
+        <w:t xml:space="preserve">  或手动添加插件,步骤如下所示:</w:t>
+      </w:r>
+    </w:p>
+    <w:p>
+      <w:pPr>
+        <w:rPr>
+          <w:rFonts w:hint="eastAsia"/>
+        </w:rPr>
+      </w:pPr>
+      <w:r>
+        <w:rPr>
+          <w:rFonts w:hint="eastAsia"/>
+        </w:rPr>
         <w:t xml:space="preserve">  1.打开OpenRGB</w:t>
       </w:r>
     </w:p>
@@ -744,7 +834,7 @@
                     </pic:cNvPicPr>
                   </pic:nvPicPr>
                   <pic:blipFill>
-                    <a:blip r:embed="rId6"/>
+                    <a:blip r:embed="rId7"/>
                     <a:stretch>
                       <a:fillRect/>
                     </a:stretch>
@@ -794,7 +884,7 @@
                     </pic:cNvPicPr>
                   </pic:nvPicPr>
                   <pic:blipFill>
-                    <a:blip r:embed="rId7"/>
+                    <a:blip r:embed="rId8"/>
                     <a:stretch>
                       <a:fillRect/>
                     </a:stretch>
@@ -852,7 +942,7 @@
                     </pic:cNvPicPr>
                   </pic:nvPicPr>
                   <pic:blipFill>
-                    <a:blip r:embed="rId8"/>
+                    <a:blip r:embed="rId9"/>
                     <a:stretch>
                       <a:fillRect/>
                     </a:stretch>
@@ -997,130 +1087,6 @@
                 <pic:pic xmlns:pic="http://schemas.openxmlformats.org/drawingml/2006/picture">
                   <pic:nvPicPr>
                     <pic:cNvPr id="7" name="图片 7" descr="[U]BARHLG1FE[O3DDK8ON[F"/>
-                    <pic:cNvPicPr>
-                      <a:picLocks noChangeAspect="1"/>
-                    </pic:cNvPicPr>
-                  </pic:nvPicPr>
-                  <pic:blipFill>
-                    <a:blip r:embed="rId9"/>
-                    <a:stretch>
-                      <a:fillRect/>
-                    </a:stretch>
-                  </pic:blipFill>
-                  <pic:spPr>
-                    <a:xfrm>
-                      <a:off x="0" y="0"/>
-                      <a:ext cx="5262880" cy="3074670"/>
-                    </a:xfrm>
-                    <a:prstGeom prst="rect">
-                      <a:avLst/>
-                    </a:prstGeom>
-                  </pic:spPr>
-                </pic:pic>
-              </a:graphicData>
-            </a:graphic>
-          </wp:inline>
-        </w:drawing>
-      </w:r>
-    </w:p>
-    <w:p>
-      <w:pPr>
-        <w:rPr>
-          <w:rFonts w:hint="eastAsia"/>
-        </w:rPr>
-      </w:pPr>
-    </w:p>
-    <w:p>
-      <w:pPr>
-        <w:rPr>
-          <w:rFonts w:hint="eastAsia"/>
-        </w:rPr>
-      </w:pPr>
-    </w:p>
-    <w:p>
-      <w:pPr>
-        <w:rPr>
-          <w:rFonts w:hint="eastAsia"/>
-        </w:rPr>
-      </w:pPr>
-      <w:r>
-        <w:rPr>
-          <w:rFonts w:hint="eastAsia" w:ascii="黑体" w:hAnsi="黑体" w:eastAsia="黑体" w:cs="黑体"/>
-          <w:sz w:val="28"/>
-          <w:szCs w:val="28"/>
-          <w:lang w:val="en-US" w:eastAsia="zh-CN"/>
-        </w:rPr>
-        <w:t>6</w:t>
-      </w:r>
-      <w:r>
-        <w:rPr>
-          <w:rFonts w:hint="eastAsia" w:ascii="黑体" w:hAnsi="黑体" w:eastAsia="黑体" w:cs="黑体"/>
-          <w:sz w:val="28"/>
-          <w:szCs w:val="28"/>
-        </w:rPr>
-        <w:t xml:space="preserve"> 使用OpenRGB设置灯效</w:t>
-      </w:r>
-      <w:bookmarkStart w:id="3" w:name="D"/>
-      <w:bookmarkEnd w:id="3"/>
-    </w:p>
-    <w:p>
-      <w:pPr>
-        <w:rPr>
-          <w:rFonts w:hint="eastAsia"/>
-        </w:rPr>
-      </w:pPr>
-      <w:r>
-        <w:rPr>
-          <w:rFonts w:hint="eastAsia"/>
-        </w:rPr>
-        <w:t xml:space="preserve">  在Device页面Mode选项可以设置键盘的板载灯效,右边的色轮等可以设置颜色,但这些设置不会报存,需要保存请点击Save To Device.使用OpenRGB的设置LED灯光效果或者使用OpenRGB插件Effects的灯效请将模式设置为Direct,然后点击OpenRGB下方Toggle LED View</w:t>
-      </w:r>
-    </w:p>
-    <w:p>
-      <w:pPr>
-        <w:rPr>
-          <w:rFonts w:hint="eastAsia"/>
-        </w:rPr>
-      </w:pPr>
-      <w:r>
-        <w:rPr>
-          <w:rFonts w:hint="eastAsia"/>
-        </w:rPr>
-        <w:t>即可看到自动生成的可视化LED矩阵,通过鼠标点击或者框选可以选择单个或者多个LED对其颜色进行设置.建议灯光亮度不要太高避免问题.</w:t>
-      </w:r>
-    </w:p>
-    <w:p>
-      <w:pPr>
-        <w:rPr>
-          <w:rFonts w:hint="eastAsia"/>
-        </w:rPr>
-      </w:pPr>
-    </w:p>
-    <w:p>
-      <w:pPr>
-        <w:rPr>
-          <w:rFonts w:hint="eastAsia" w:eastAsiaTheme="minorEastAsia"/>
-          <w:lang w:eastAsia="zh-CN"/>
-        </w:rPr>
-      </w:pPr>
-      <w:r>
-        <w:rPr>
-          <w:rFonts w:hint="eastAsia" w:eastAsiaTheme="minorEastAsia"/>
-          <w:lang w:eastAsia="zh-CN"/>
-        </w:rPr>
-        <w:drawing>
-          <wp:inline distT="0" distB="0" distL="114300" distR="114300">
-            <wp:extent cx="5262880" cy="3074670"/>
-            <wp:effectExtent l="0" t="0" r="10160" b="3810"/>
-            <wp:docPr id="9" name="图片 9" descr="QQ图片20220301205414"/>
-            <wp:cNvGraphicFramePr>
-              <a:graphicFrameLocks xmlns:a="http://schemas.openxmlformats.org/drawingml/2006/main" noChangeAspect="1"/>
-            </wp:cNvGraphicFramePr>
-            <a:graphic xmlns:a="http://schemas.openxmlformats.org/drawingml/2006/main">
-              <a:graphicData uri="http://schemas.openxmlformats.org/drawingml/2006/picture">
-                <pic:pic xmlns:pic="http://schemas.openxmlformats.org/drawingml/2006/picture">
-                  <pic:nvPicPr>
-                    <pic:cNvPr id="9" name="图片 9" descr="QQ图片20220301205414"/>
                     <pic:cNvPicPr>
                       <a:picLocks noChangeAspect="1"/>
                     </pic:cNvPicPr>
@@ -1153,12 +1119,6 @@
           <w:rFonts w:hint="eastAsia"/>
         </w:rPr>
       </w:pPr>
-      <w:r>
-        <w:rPr>
-          <w:rFonts w:hint="eastAsia"/>
-        </w:rPr>
-        <w:t xml:space="preserve">  </w:t>
-      </w:r>
     </w:p>
     <w:p>
       <w:pPr>
@@ -1180,7 +1140,7 @@
           <w:szCs w:val="28"/>
           <w:lang w:val="en-US" w:eastAsia="zh-CN"/>
         </w:rPr>
-        <w:t>7</w:t>
+        <w:t>6</w:t>
       </w:r>
       <w:r>
         <w:rPr>
@@ -1188,6 +1148,136 @@
           <w:sz w:val="28"/>
           <w:szCs w:val="28"/>
         </w:rPr>
+        <w:t xml:space="preserve"> 使用OpenRGB设置灯效</w:t>
+      </w:r>
+      <w:bookmarkStart w:id="3" w:name="D"/>
+      <w:bookmarkEnd w:id="3"/>
+    </w:p>
+    <w:p>
+      <w:pPr>
+        <w:rPr>
+          <w:rFonts w:hint="eastAsia"/>
+        </w:rPr>
+      </w:pPr>
+      <w:r>
+        <w:rPr>
+          <w:rFonts w:hint="eastAsia"/>
+        </w:rPr>
+        <w:t xml:space="preserve">  在Device页面Mode选项可以设置键盘的板载灯效,右边的色轮等可以设置颜色,但这些设置不会报存,需要保存请点击Save To Device.使用OpenRGB的设置LED灯光效果或者使用OpenRGB插件Effects的灯效请将模式设置为Direct,然后点击OpenRGB下方Toggle LED View</w:t>
+      </w:r>
+    </w:p>
+    <w:p>
+      <w:pPr>
+        <w:rPr>
+          <w:rFonts w:hint="eastAsia"/>
+        </w:rPr>
+      </w:pPr>
+      <w:r>
+        <w:rPr>
+          <w:rFonts w:hint="eastAsia"/>
+        </w:rPr>
+        <w:t>即可看到自动生成的可视化LED矩阵,通过鼠标点击或者框选可以选择单个或者多个LED对其颜色进行设置.建议灯光亮度不要太高避免问题.</w:t>
+      </w:r>
+    </w:p>
+    <w:p>
+      <w:pPr>
+        <w:rPr>
+          <w:rFonts w:hint="eastAsia"/>
+        </w:rPr>
+      </w:pPr>
+    </w:p>
+    <w:p>
+      <w:pPr>
+        <w:rPr>
+          <w:rFonts w:hint="eastAsia" w:eastAsiaTheme="minorEastAsia"/>
+          <w:lang w:eastAsia="zh-CN"/>
+        </w:rPr>
+      </w:pPr>
+      <w:r>
+        <w:rPr>
+          <w:rFonts w:hint="eastAsia" w:eastAsiaTheme="minorEastAsia"/>
+          <w:lang w:eastAsia="zh-CN"/>
+        </w:rPr>
+        <w:drawing>
+          <wp:inline distT="0" distB="0" distL="114300" distR="114300">
+            <wp:extent cx="5262880" cy="3074670"/>
+            <wp:effectExtent l="0" t="0" r="10160" b="3810"/>
+            <wp:docPr id="9" name="图片 9" descr="QQ图片20220301205414"/>
+            <wp:cNvGraphicFramePr>
+              <a:graphicFrameLocks xmlns:a="http://schemas.openxmlformats.org/drawingml/2006/main" noChangeAspect="1"/>
+            </wp:cNvGraphicFramePr>
+            <a:graphic xmlns:a="http://schemas.openxmlformats.org/drawingml/2006/main">
+              <a:graphicData uri="http://schemas.openxmlformats.org/drawingml/2006/picture">
+                <pic:pic xmlns:pic="http://schemas.openxmlformats.org/drawingml/2006/picture">
+                  <pic:nvPicPr>
+                    <pic:cNvPr id="9" name="图片 9" descr="QQ图片20220301205414"/>
+                    <pic:cNvPicPr>
+                      <a:picLocks noChangeAspect="1"/>
+                    </pic:cNvPicPr>
+                  </pic:nvPicPr>
+                  <pic:blipFill>
+                    <a:blip r:embed="rId11"/>
+                    <a:stretch>
+                      <a:fillRect/>
+                    </a:stretch>
+                  </pic:blipFill>
+                  <pic:spPr>
+                    <a:xfrm>
+                      <a:off x="0" y="0"/>
+                      <a:ext cx="5262880" cy="3074670"/>
+                    </a:xfrm>
+                    <a:prstGeom prst="rect">
+                      <a:avLst/>
+                    </a:prstGeom>
+                  </pic:spPr>
+                </pic:pic>
+              </a:graphicData>
+            </a:graphic>
+          </wp:inline>
+        </w:drawing>
+      </w:r>
+    </w:p>
+    <w:p>
+      <w:pPr>
+        <w:rPr>
+          <w:rFonts w:hint="eastAsia"/>
+        </w:rPr>
+      </w:pPr>
+      <w:r>
+        <w:rPr>
+          <w:rFonts w:hint="eastAsia"/>
+        </w:rPr>
+        <w:t xml:space="preserve">  </w:t>
+      </w:r>
+    </w:p>
+    <w:p>
+      <w:pPr>
+        <w:rPr>
+          <w:rFonts w:hint="eastAsia"/>
+        </w:rPr>
+      </w:pPr>
+    </w:p>
+    <w:p>
+      <w:pPr>
+        <w:rPr>
+          <w:rFonts w:hint="eastAsia"/>
+        </w:rPr>
+      </w:pPr>
+      <w:r>
+        <w:rPr>
+          <w:rFonts w:hint="eastAsia" w:ascii="黑体" w:hAnsi="黑体" w:eastAsia="黑体" w:cs="黑体"/>
+          <w:sz w:val="28"/>
+          <w:szCs w:val="28"/>
+          <w:lang w:val="en-US" w:eastAsia="zh-CN"/>
+        </w:rPr>
+        <w:t>7</w:t>
+      </w:r>
+      <w:r>
+        <w:rPr>
+          <w:rFonts w:hint="eastAsia" w:ascii="黑体" w:hAnsi="黑体" w:eastAsia="黑体" w:cs="黑体"/>
+          <w:sz w:val="28"/>
+          <w:szCs w:val="28"/>
+        </w:rPr>
         <w:t xml:space="preserve"> 使用Effects插件设置灯效</w:t>
       </w:r>
       <w:bookmarkStart w:id="4" w:name="E"/>
@@ -1238,7 +1328,6 @@
           <w:rFonts w:hint="eastAsia"/>
         </w:rPr>
       </w:pPr>
-      <w:bookmarkStart w:id="6" w:name="_GoBack"/>
       <w:r>
         <w:rPr>
           <w:rFonts w:hint="eastAsia" w:eastAsiaTheme="minorEastAsia"/>
@@ -1262,7 +1351,7 @@
                     </pic:cNvPicPr>
                   </pic:nvPicPr>
                   <pic:blipFill>
-                    <a:blip r:embed="rId11"/>
+                    <a:blip r:embed="rId12"/>
                     <a:stretch>
                       <a:fillRect/>
                     </a:stretch>
@@ -1282,7 +1371,6 @@
           </wp:inline>
         </w:drawing>
       </w:r>
-      <w:bookmarkEnd w:id="6"/>
     </w:p>
     <w:p>
       <w:pPr>
@@ -1365,7 +1453,7 @@
                     </pic:cNvPicPr>
                   </pic:nvPicPr>
                   <pic:blipFill>
-                    <a:blip r:embed="rId12"/>
+                    <a:blip r:embed="rId13"/>
                     <a:stretch>
                       <a:fillRect/>
                     </a:stretch>
@@ -1408,7 +1496,7 @@
                     </pic:cNvPicPr>
                   </pic:nvPicPr>
                   <pic:blipFill>
-                    <a:blip r:embed="rId13"/>
+                    <a:blip r:embed="rId14"/>
                     <a:stretch>
                       <a:fillRect/>
                     </a:stretch>
@@ -2007,20 +2095,4 @@
   </a:themeElements>
   <a:objectDefaults/>
 </a:theme>
-</file>
-
-<file path=customXml/item1.xml><?xml version="1.0" encoding="utf-8"?>
-<s:customData xmlns="http://www.wps.cn/officeDocument/2013/wpsCustomData" xmlns:s="http://www.wps.cn/officeDocument/2013/wpsCustomData">
-  <customSectProps>
-    <customSectPr/>
-  </customSectProps>
-</s:customData>
-</file>
-
-<file path=customXml/itemProps1.xml><?xml version="1.0" encoding="utf-8"?>
-<ds:datastoreItem xmlns:ds="http://schemas.openxmlformats.org/officeDocument/2006/customXml" ds:itemID="{B1977F7D-205B-4081-913C-38D41E755F92}">
-  <ds:schemaRefs>
-    <ds:schemaRef ds:uri="http://www.wps.cn/officeDocument/2013/wpsCustomData"/>
-  </ds:schemaRefs>
-</ds:datastoreItem>
 </file>
</xml_diff>